<commit_message>
modified:   .devcontainer/Dockerfile 	modified:   .devcontainer/devcontainer.json 	modified:   docker-elk (modified content, untracked content)
</commit_message>
<xml_diff>
--- a/lateral_movement_paper.docx
+++ b/lateral_movement_paper.docx
@@ -28,6 +28,11 @@
     </w:p>
     <w:p>
       <w:r>
+        <w:t>“All experiments ran inside a GPU-enabled VS Code Dev Container (Docker Desktop 28.1, CUDA 12.5 image) to ensure full reproducibility.”</w:t>
+      </w:r>
+    </w:p>
+    <w:p>
+      <w:r>
         <w:t>Advanced Audit Policy was set to log both success and failure for every sub-category (</w:t>
       </w:r>
       <w:proofErr w:type="spellStart"/>
@@ -44,23 +49,7 @@
           <w:rStyle w:val="HTMLCode"/>
           <w:rFonts w:eastAsiaTheme="majorEastAsia"/>
         </w:rPr>
-        <w:t xml:space="preserve"> /set /</w:t>
-      </w:r>
-      <w:proofErr w:type="gramStart"/>
-      <w:r>
-        <w:rPr>
-          <w:rStyle w:val="HTMLCode"/>
-          <w:rFonts w:eastAsiaTheme="majorEastAsia"/>
-        </w:rPr>
-        <w:t>category:*</w:t>
-      </w:r>
-      <w:proofErr w:type="gramEnd"/>
-      <w:r>
-        <w:rPr>
-          <w:rStyle w:val="HTMLCode"/>
-          <w:rFonts w:eastAsiaTheme="majorEastAsia"/>
-        </w:rPr>
-        <w:t xml:space="preserve"> /</w:t>
+        <w:t xml:space="preserve"> /set /category:* /</w:t>
       </w:r>
       <w:proofErr w:type="spellStart"/>
       <w:r>
@@ -115,9 +104,8 @@
           <w:szCs w:val="24"/>
           <w14:ligatures w14:val="none"/>
         </w:rPr>
-        <w:t xml:space="preserve">Supplementary </w:t>
-      </w:r>
-      <w:proofErr w:type="gramStart"/>
+        <w:t>Supplementary ZIP</w:t>
+      </w:r>
       <w:r>
         <w:rPr>
           <w:rFonts w:eastAsia="Times New Roman"/>
@@ -128,18 +116,6 @@
           <w:szCs w:val="24"/>
           <w14:ligatures w14:val="none"/>
         </w:rPr>
-        <w:t>ZIP</w:t>
-      </w:r>
-      <w:r>
-        <w:rPr>
-          <w:rFonts w:eastAsia="Times New Roman"/>
-          <w:b/>
-          <w:bCs/>
-          <w:color w:val="auto"/>
-          <w:kern w:val="0"/>
-          <w:szCs w:val="24"/>
-          <w14:ligatures w14:val="none"/>
-        </w:rPr>
         <w:t xml:space="preserve">  </w:t>
       </w:r>
       <w:r>
@@ -150,18 +126,7 @@
           <w:szCs w:val="24"/>
           <w14:ligatures w14:val="none"/>
         </w:rPr>
-        <w:t>Include</w:t>
-      </w:r>
-      <w:proofErr w:type="gramEnd"/>
-      <w:r>
-        <w:rPr>
-          <w:rFonts w:eastAsia="Times New Roman"/>
-          <w:color w:val="auto"/>
-          <w:kern w:val="0"/>
-          <w:szCs w:val="24"/>
-          <w14:ligatures w14:val="none"/>
-        </w:rPr>
-        <w:t xml:space="preserve"> </w:t>
+        <w:t xml:space="preserve">Include </w:t>
       </w:r>
       <w:r>
         <w:rPr>

</xml_diff>